<commit_message>
OOP sets updated,DBMS MCQ DONE
</commit_message>
<xml_diff>
--- a/OOP/ST/Set-1.docx
+++ b/OOP/ST/Set-1.docx
@@ -464,12 +464,21 @@
           <w:color w:val="000000" w:themeColor="text1"/>
         </w:rPr>
       </w:pPr>
+      <w:proofErr w:type="spellStart"/>
       <w:r>
         <w:rPr>
           <w:rFonts w:asciiTheme="majorHAnsi" w:eastAsia="Times New Roman" w:hAnsiTheme="majorHAnsi" w:cstheme="majorHAnsi"/>
           <w:color w:val="000000" w:themeColor="text1"/>
         </w:rPr>
-        <w:t>fscanf()</w:t>
+        <w:t>fscanf</w:t>
+      </w:r>
+      <w:proofErr w:type="spellEnd"/>
+      <w:r>
+        <w:rPr>
+          <w:rFonts w:asciiTheme="majorHAnsi" w:eastAsia="Times New Roman" w:hAnsiTheme="majorHAnsi" w:cstheme="majorHAnsi"/>
+          <w:color w:val="000000" w:themeColor="text1"/>
+        </w:rPr>
+        <w:t>()</w:t>
       </w:r>
     </w:p>
     <w:p>
@@ -487,6 +496,7 @@
           <w:color w:val="000000" w:themeColor="text1"/>
         </w:rPr>
       </w:pPr>
+      <w:proofErr w:type="spellStart"/>
       <w:r>
         <w:rPr>
           <w:rFonts w:asciiTheme="majorHAnsi" w:eastAsia="Times New Roman" w:hAnsiTheme="majorHAnsi" w:cstheme="majorHAnsi"/>
@@ -494,7 +504,17 @@
           <w:bCs/>
           <w:color w:val="000000" w:themeColor="text1"/>
         </w:rPr>
-        <w:t xml:space="preserve">fgetc() </w:t>
+        <w:t>fgetc</w:t>
+      </w:r>
+      <w:proofErr w:type="spellEnd"/>
+      <w:r>
+        <w:rPr>
+          <w:rFonts w:asciiTheme="majorHAnsi" w:eastAsia="Times New Roman" w:hAnsiTheme="majorHAnsi" w:cstheme="majorHAnsi"/>
+          <w:b/>
+          <w:bCs/>
+          <w:color w:val="000000" w:themeColor="text1"/>
+        </w:rPr>
+        <w:t xml:space="preserve">() </w:t>
       </w:r>
     </w:p>
     <w:p>
@@ -510,12 +530,21 @@
           <w:color w:val="000000" w:themeColor="text1"/>
         </w:rPr>
       </w:pPr>
+      <w:proofErr w:type="spellStart"/>
       <w:r>
         <w:rPr>
           <w:rFonts w:asciiTheme="majorHAnsi" w:eastAsia="Times New Roman" w:hAnsiTheme="majorHAnsi" w:cstheme="majorHAnsi"/>
           <w:color w:val="000000" w:themeColor="text1"/>
         </w:rPr>
-        <w:t>fgets()</w:t>
+        <w:t>fgets</w:t>
+      </w:r>
+      <w:proofErr w:type="spellEnd"/>
+      <w:r>
+        <w:rPr>
+          <w:rFonts w:asciiTheme="majorHAnsi" w:eastAsia="Times New Roman" w:hAnsiTheme="majorHAnsi" w:cstheme="majorHAnsi"/>
+          <w:color w:val="000000" w:themeColor="text1"/>
+        </w:rPr>
+        <w:t>()</w:t>
       </w:r>
     </w:p>
     <w:p>
@@ -531,12 +560,21 @@
           <w:color w:val="000000" w:themeColor="text1"/>
         </w:rPr>
       </w:pPr>
+      <w:proofErr w:type="spellStart"/>
       <w:r>
         <w:rPr>
           <w:rFonts w:asciiTheme="majorHAnsi" w:eastAsia="Times New Roman" w:hAnsiTheme="majorHAnsi" w:cstheme="majorHAnsi"/>
           <w:color w:val="000000" w:themeColor="text1"/>
         </w:rPr>
-        <w:t>getchar()</w:t>
+        <w:t>getchar</w:t>
+      </w:r>
+      <w:proofErr w:type="spellEnd"/>
+      <w:r>
+        <w:rPr>
+          <w:rFonts w:asciiTheme="majorHAnsi" w:eastAsia="Times New Roman" w:hAnsiTheme="majorHAnsi" w:cstheme="majorHAnsi"/>
+          <w:color w:val="000000" w:themeColor="text1"/>
+        </w:rPr>
+        <w:t>()</w:t>
       </w:r>
     </w:p>
     <w:p>
@@ -1616,6 +1654,7 @@
           <w:color w:val="000000" w:themeColor="text1"/>
         </w:rPr>
       </w:pPr>
+      <w:proofErr w:type="spellStart"/>
       <w:r>
         <w:rPr>
           <w:rFonts w:asciiTheme="majorHAnsi" w:eastAsia="Times New Roman" w:hAnsiTheme="majorHAnsi" w:cstheme="majorHAnsi"/>
@@ -1623,7 +1662,17 @@
           <w:bCs/>
           <w:color w:val="000000" w:themeColor="text1"/>
         </w:rPr>
-        <w:t xml:space="preserve">noinline </w:t>
+        <w:t>noinline</w:t>
+      </w:r>
+      <w:proofErr w:type="spellEnd"/>
+      <w:r>
+        <w:rPr>
+          <w:rFonts w:asciiTheme="majorHAnsi" w:eastAsia="Times New Roman" w:hAnsiTheme="majorHAnsi" w:cstheme="majorHAnsi"/>
+          <w:b/>
+          <w:bCs/>
+          <w:color w:val="000000" w:themeColor="text1"/>
+        </w:rPr>
+        <w:t xml:space="preserve"> </w:t>
       </w:r>
     </w:p>
     <w:p>
@@ -1758,7 +1807,25 @@
           <w:sz w:val="24"/>
           <w:szCs w:val="24"/>
         </w:rPr>
-        <w:t>const int* ptr = &amp;x;</w:t>
+        <w:t xml:space="preserve">const int* </w:t>
+      </w:r>
+      <w:proofErr w:type="spellStart"/>
+      <w:r>
+        <w:rPr>
+          <w:rFonts w:cstheme="minorHAnsi"/>
+          <w:sz w:val="24"/>
+          <w:szCs w:val="24"/>
+        </w:rPr>
+        <w:t>ptr</w:t>
+      </w:r>
+      <w:proofErr w:type="spellEnd"/>
+      <w:r>
+        <w:rPr>
+          <w:rFonts w:cstheme="minorHAnsi"/>
+          <w:sz w:val="24"/>
+          <w:szCs w:val="24"/>
+        </w:rPr>
+        <w:t xml:space="preserve"> = &amp;x;</w:t>
       </w:r>
     </w:p>
     <w:p>
@@ -1938,7 +2005,25 @@
           <w:sz w:val="24"/>
           <w:szCs w:val="24"/>
         </w:rPr>
-        <w:t>int* ptr = new int(5);</w:t>
+        <w:t xml:space="preserve">int* </w:t>
+      </w:r>
+      <w:proofErr w:type="spellStart"/>
+      <w:r>
+        <w:rPr>
+          <w:rFonts w:cstheme="minorHAnsi"/>
+          <w:sz w:val="24"/>
+          <w:szCs w:val="24"/>
+        </w:rPr>
+        <w:t>ptr</w:t>
+      </w:r>
+      <w:proofErr w:type="spellEnd"/>
+      <w:r>
+        <w:rPr>
+          <w:rFonts w:cstheme="minorHAnsi"/>
+          <w:sz w:val="24"/>
+          <w:szCs w:val="24"/>
+        </w:rPr>
+        <w:t xml:space="preserve"> = new int(5);</w:t>
       </w:r>
     </w:p>
     <w:p>
@@ -1952,13 +2037,41 @@
           <w:szCs w:val="24"/>
         </w:rPr>
       </w:pPr>
+      <w:proofErr w:type="spellStart"/>
       <w:r>
         <w:rPr>
           <w:rFonts w:cstheme="minorHAnsi"/>
           <w:sz w:val="24"/>
           <w:szCs w:val="24"/>
         </w:rPr>
-        <w:t>cout &lt;&lt; *ptr;</w:t>
+        <w:t>cout</w:t>
+      </w:r>
+      <w:proofErr w:type="spellEnd"/>
+      <w:r>
+        <w:rPr>
+          <w:rFonts w:cstheme="minorHAnsi"/>
+          <w:sz w:val="24"/>
+          <w:szCs w:val="24"/>
+        </w:rPr>
+        <w:t xml:space="preserve"> &lt;&lt; *</w:t>
+      </w:r>
+      <w:proofErr w:type="spellStart"/>
+      <w:r>
+        <w:rPr>
+          <w:rFonts w:cstheme="minorHAnsi"/>
+          <w:sz w:val="24"/>
+          <w:szCs w:val="24"/>
+        </w:rPr>
+        <w:t>ptr</w:t>
+      </w:r>
+      <w:proofErr w:type="spellEnd"/>
+      <w:r>
+        <w:rPr>
+          <w:rFonts w:cstheme="minorHAnsi"/>
+          <w:sz w:val="24"/>
+          <w:szCs w:val="24"/>
+        </w:rPr>
+        <w:t>;</w:t>
       </w:r>
     </w:p>
     <w:p>
@@ -1978,7 +2091,25 @@
           <w:sz w:val="24"/>
           <w:szCs w:val="24"/>
         </w:rPr>
-        <w:t>delete ptr;</w:t>
+        <w:t xml:space="preserve">delete </w:t>
+      </w:r>
+      <w:proofErr w:type="spellStart"/>
+      <w:r>
+        <w:rPr>
+          <w:rFonts w:cstheme="minorHAnsi"/>
+          <w:sz w:val="24"/>
+          <w:szCs w:val="24"/>
+        </w:rPr>
+        <w:t>ptr</w:t>
+      </w:r>
+      <w:proofErr w:type="spellEnd"/>
+      <w:r>
+        <w:rPr>
+          <w:rFonts w:cstheme="minorHAnsi"/>
+          <w:sz w:val="24"/>
+          <w:szCs w:val="24"/>
+        </w:rPr>
+        <w:t>;</w:t>
       </w:r>
     </w:p>
     <w:p>
@@ -2137,7 +2268,25 @@
           <w:sz w:val="24"/>
           <w:szCs w:val="24"/>
         </w:rPr>
-        <w:t>int arr[] = {1, 2, 3, 4, 5};</w:t>
+        <w:t xml:space="preserve">int </w:t>
+      </w:r>
+      <w:proofErr w:type="spellStart"/>
+      <w:r>
+        <w:rPr>
+          <w:rFonts w:cstheme="minorHAnsi"/>
+          <w:sz w:val="24"/>
+          <w:szCs w:val="24"/>
+        </w:rPr>
+        <w:t>arr</w:t>
+      </w:r>
+      <w:proofErr w:type="spellEnd"/>
+      <w:r>
+        <w:rPr>
+          <w:rFonts w:cstheme="minorHAnsi"/>
+          <w:sz w:val="24"/>
+          <w:szCs w:val="24"/>
+        </w:rPr>
+        <w:t>[] = {1, 2, 3, 4, 5};</w:t>
       </w:r>
     </w:p>
     <w:p>
@@ -2157,7 +2306,43 @@
           <w:sz w:val="24"/>
           <w:szCs w:val="24"/>
         </w:rPr>
-        <w:t>int* ptr = arr + 3;</w:t>
+        <w:t xml:space="preserve">int* </w:t>
+      </w:r>
+      <w:proofErr w:type="spellStart"/>
+      <w:r>
+        <w:rPr>
+          <w:rFonts w:cstheme="minorHAnsi"/>
+          <w:sz w:val="24"/>
+          <w:szCs w:val="24"/>
+        </w:rPr>
+        <w:t>ptr</w:t>
+      </w:r>
+      <w:proofErr w:type="spellEnd"/>
+      <w:r>
+        <w:rPr>
+          <w:rFonts w:cstheme="minorHAnsi"/>
+          <w:sz w:val="24"/>
+          <w:szCs w:val="24"/>
+        </w:rPr>
+        <w:t xml:space="preserve"> = </w:t>
+      </w:r>
+      <w:proofErr w:type="spellStart"/>
+      <w:r>
+        <w:rPr>
+          <w:rFonts w:cstheme="minorHAnsi"/>
+          <w:sz w:val="24"/>
+          <w:szCs w:val="24"/>
+        </w:rPr>
+        <w:t>arr</w:t>
+      </w:r>
+      <w:proofErr w:type="spellEnd"/>
+      <w:r>
+        <w:rPr>
+          <w:rFonts w:cstheme="minorHAnsi"/>
+          <w:sz w:val="24"/>
+          <w:szCs w:val="24"/>
+        </w:rPr>
+        <w:t xml:space="preserve"> + 3;</w:t>
       </w:r>
     </w:p>
     <w:p>
@@ -2171,13 +2356,41 @@
           <w:szCs w:val="24"/>
         </w:rPr>
       </w:pPr>
+      <w:proofErr w:type="spellStart"/>
       <w:r>
         <w:rPr>
           <w:rFonts w:cstheme="minorHAnsi"/>
           <w:sz w:val="24"/>
           <w:szCs w:val="24"/>
         </w:rPr>
-        <w:t>cout &lt;&lt; *ptr;</w:t>
+        <w:t>cout</w:t>
+      </w:r>
+      <w:proofErr w:type="spellEnd"/>
+      <w:r>
+        <w:rPr>
+          <w:rFonts w:cstheme="minorHAnsi"/>
+          <w:sz w:val="24"/>
+          <w:szCs w:val="24"/>
+        </w:rPr>
+        <w:t xml:space="preserve"> &lt;&lt; *</w:t>
+      </w:r>
+      <w:proofErr w:type="spellStart"/>
+      <w:r>
+        <w:rPr>
+          <w:rFonts w:cstheme="minorHAnsi"/>
+          <w:sz w:val="24"/>
+          <w:szCs w:val="24"/>
+        </w:rPr>
+        <w:t>ptr</w:t>
+      </w:r>
+      <w:proofErr w:type="spellEnd"/>
+      <w:r>
+        <w:rPr>
+          <w:rFonts w:cstheme="minorHAnsi"/>
+          <w:sz w:val="24"/>
+          <w:szCs w:val="24"/>
+        </w:rPr>
+        <w:t>;</w:t>
       </w:r>
     </w:p>
     <w:p>
@@ -2480,13 +2693,23 @@
           <w:szCs w:val="24"/>
         </w:rPr>
       </w:pPr>
+      <w:proofErr w:type="spellStart"/>
       <w:r>
         <w:rPr>
           <w:rFonts w:cstheme="minorHAnsi"/>
           <w:sz w:val="24"/>
           <w:szCs w:val="24"/>
         </w:rPr>
-        <w:t>cout &lt;&lt; factorial(5);</w:t>
+        <w:t>cout</w:t>
+      </w:r>
+      <w:proofErr w:type="spellEnd"/>
+      <w:r>
+        <w:rPr>
+          <w:rFonts w:cstheme="minorHAnsi"/>
+          <w:sz w:val="24"/>
+          <w:szCs w:val="24"/>
+        </w:rPr>
+        <w:t xml:space="preserve"> &lt;&lt; factorial(5);</w:t>
       </w:r>
     </w:p>
     <w:p>
@@ -2739,13 +2962,23 @@
           <w:szCs w:val="24"/>
         </w:rPr>
       </w:pPr>
+      <w:proofErr w:type="spellStart"/>
       <w:r>
         <w:rPr>
           <w:rFonts w:cstheme="minorHAnsi"/>
           <w:sz w:val="24"/>
           <w:szCs w:val="24"/>
         </w:rPr>
-        <w:t>cout &lt;&lt; "Hello, ";</w:t>
+        <w:t>cout</w:t>
+      </w:r>
+      <w:proofErr w:type="spellEnd"/>
+      <w:r>
+        <w:rPr>
+          <w:rFonts w:cstheme="minorHAnsi"/>
+          <w:sz w:val="24"/>
+          <w:szCs w:val="24"/>
+        </w:rPr>
+        <w:t xml:space="preserve"> &lt;&lt; "Hello, ";</w:t>
       </w:r>
     </w:p>
     <w:p>
@@ -2779,6 +3012,7 @@
           <w:szCs w:val="24"/>
         </w:rPr>
       </w:pPr>
+      <w:proofErr w:type="spellStart"/>
       <w:r>
         <w:rPr>
           <w:rFonts w:cstheme="minorHAnsi"/>
@@ -2786,7 +3020,16 @@
           <w:szCs w:val="24"/>
         </w:rPr>
         <w:lastRenderedPageBreak/>
-        <w:t>cout &lt;&lt; "world!";</w:t>
+        <w:t>cout</w:t>
+      </w:r>
+      <w:proofErr w:type="spellEnd"/>
+      <w:r>
+        <w:rPr>
+          <w:rFonts w:cstheme="minorHAnsi"/>
+          <w:sz w:val="24"/>
+          <w:szCs w:val="24"/>
+        </w:rPr>
+        <w:t xml:space="preserve"> &lt;&lt; "world!";</w:t>
       </w:r>
     </w:p>
     <w:p>
@@ -2989,16 +3232,13 @@
       <w:pPr>
         <w:spacing w:before="120" w:after="0" w:line="240" w:lineRule="auto"/>
         <w:ind w:left="0" w:hanging="2"/>
-      </w:pPr>
-      <w:r>
-        <w:t>Q16)</w:t>
-      </w:r>
-      <w:r>
-        <w:t xml:space="preserve"> </w:t>
-      </w:r>
-      <w:r>
-        <w:t>Reverse a given string using a stack data structure.</w:t>
-      </w:r>
+        <w:jc w:val="center"/>
+        <w:rPr>
+          <w:rFonts w:ascii="Times New Roman" w:eastAsia="Times New Roman" w:hAnsi="Times New Roman" w:cs="Times New Roman"/>
+          <w:b/>
+          <w:u w:val="single"/>
+        </w:rPr>
+      </w:pPr>
     </w:p>
     <w:p>
       <w:pPr>
@@ -3006,14 +3246,22 @@
         <w:ind w:left="0" w:hanging="2"/>
       </w:pPr>
       <w:r>
-        <w:rPr>
-          <w:b/>
-          <w:bCs/>
-        </w:rPr>
-        <w:t xml:space="preserve">Input : </w:t>
-      </w:r>
-      <w:r>
-        <w:t>hello</w:t>
+        <w:t>Q16)</w:t>
+      </w:r>
+      <w:r>
+        <w:t xml:space="preserve"> </w:t>
+      </w:r>
+      <w:r>
+        <w:t xml:space="preserve">You have given a string. </w:t>
+      </w:r>
+      <w:r>
+        <w:t>Write a function that reverses a string</w:t>
+      </w:r>
+      <w:r>
+        <w:t xml:space="preserve"> </w:t>
+      </w:r>
+      <w:r>
+        <w:t>using a stack data structure.</w:t>
       </w:r>
     </w:p>
     <w:p>
@@ -3026,14 +3274,32 @@
           <w:b/>
           <w:bCs/>
         </w:rPr>
+        <w:t xml:space="preserve">Input : </w:t>
+      </w:r>
+      <w:r>
+        <w:t>hello</w:t>
+      </w:r>
+    </w:p>
+    <w:p>
+      <w:pPr>
+        <w:spacing w:before="120" w:after="0" w:line="240" w:lineRule="auto"/>
+        <w:ind w:left="0" w:hanging="2"/>
+      </w:pPr>
+      <w:r>
+        <w:rPr>
+          <w:b/>
+          <w:bCs/>
+        </w:rPr>
         <w:t>Output:</w:t>
       </w:r>
       <w:r>
         <w:t xml:space="preserve">  </w:t>
       </w:r>
+      <w:proofErr w:type="spellStart"/>
       <w:r>
         <w:t>olleh</w:t>
       </w:r>
+      <w:proofErr w:type="spellEnd"/>
     </w:p>
     <w:p>
       <w:pPr>
@@ -3242,9 +3508,19 @@
             <w:pPr>
               <w:spacing w:before="120"/>
             </w:pPr>
+            <w:proofErr w:type="spellStart"/>
             <w:r>
-              <w:t>wolfrevO kcatS</w:t>
+              <w:t>wolfrevO</w:t>
             </w:r>
+            <w:proofErr w:type="spellEnd"/>
+            <w:r>
+              <w:t xml:space="preserve"> </w:t>
+            </w:r>
+            <w:proofErr w:type="spellStart"/>
+            <w:r>
+              <w:t>kcatS</w:t>
+            </w:r>
+            <w:proofErr w:type="spellEnd"/>
           </w:p>
         </w:tc>
         <w:tc>
@@ -3255,9 +3531,11 @@
             <w:pPr>
               <w:spacing w:before="120"/>
             </w:pPr>
+            <w:proofErr w:type="spellStart"/>
             <w:r>
               <w:t>enuP</w:t>
             </w:r>
+            <w:proofErr w:type="spellEnd"/>
           </w:p>
         </w:tc>
       </w:tr>
@@ -3303,7 +3581,23 @@
           <w:b/>
           <w:bCs/>
         </w:rPr>
-        <w:t>#include &lt;stdio.h&gt;</w:t>
+        <w:t>#include &lt;</w:t>
+      </w:r>
+      <w:proofErr w:type="spellStart"/>
+      <w:r>
+        <w:rPr>
+          <w:b/>
+          <w:bCs/>
+        </w:rPr>
+        <w:t>stdio.h</w:t>
+      </w:r>
+      <w:proofErr w:type="spellEnd"/>
+      <w:r>
+        <w:rPr>
+          <w:b/>
+          <w:bCs/>
+        </w:rPr>
+        <w:t>&gt;</w:t>
       </w:r>
     </w:p>
     <w:p>
@@ -3320,7 +3614,23 @@
           <w:b/>
           <w:bCs/>
         </w:rPr>
-        <w:t>#include &lt;string.h&gt;</w:t>
+        <w:t>#include &lt;</w:t>
+      </w:r>
+      <w:proofErr w:type="spellStart"/>
+      <w:r>
+        <w:rPr>
+          <w:b/>
+          <w:bCs/>
+        </w:rPr>
+        <w:t>string.h</w:t>
+      </w:r>
+      <w:proofErr w:type="spellEnd"/>
+      <w:r>
+        <w:rPr>
+          <w:b/>
+          <w:bCs/>
+        </w:rPr>
+        <w:t>&gt;</w:t>
       </w:r>
     </w:p>
     <w:p>
@@ -3408,7 +3718,23 @@
           <w:b/>
           <w:bCs/>
         </w:rPr>
-        <w:t>void push(char ch) {</w:t>
+        <w:t xml:space="preserve">void push(char </w:t>
+      </w:r>
+      <w:proofErr w:type="spellStart"/>
+      <w:r>
+        <w:rPr>
+          <w:b/>
+          <w:bCs/>
+        </w:rPr>
+        <w:t>ch</w:t>
+      </w:r>
+      <w:proofErr w:type="spellEnd"/>
+      <w:r>
+        <w:rPr>
+          <w:b/>
+          <w:bCs/>
+        </w:rPr>
+        <w:t>) {</w:t>
       </w:r>
     </w:p>
     <w:p>
@@ -3469,7 +3795,23 @@
           <w:b/>
           <w:bCs/>
         </w:rPr>
-        <w:t xml:space="preserve">        printf("Stack Overflow\n");</w:t>
+        <w:t xml:space="preserve">        </w:t>
+      </w:r>
+      <w:proofErr w:type="spellStart"/>
+      <w:r>
+        <w:rPr>
+          <w:b/>
+          <w:bCs/>
+        </w:rPr>
+        <w:t>printf</w:t>
+      </w:r>
+      <w:proofErr w:type="spellEnd"/>
+      <w:r>
+        <w:rPr>
+          <w:b/>
+          <w:bCs/>
+        </w:rPr>
+        <w:t>("Stack Overflow\n");</w:t>
       </w:r>
     </w:p>
     <w:p>
@@ -3520,6 +3862,7 @@
           <w:b/>
           <w:bCs/>
         </w:rPr>
+        <w:lastRenderedPageBreak/>
         <w:t xml:space="preserve">    //push element to stack</w:t>
       </w:r>
     </w:p>
@@ -3537,8 +3880,23 @@
           <w:b/>
           <w:bCs/>
         </w:rPr>
-        <w:lastRenderedPageBreak/>
-        <w:t xml:space="preserve">    stack[++top] = ch;</w:t>
+        <w:t xml:space="preserve">    stack[++top] = </w:t>
+      </w:r>
+      <w:proofErr w:type="spellStart"/>
+      <w:r>
+        <w:rPr>
+          <w:b/>
+          <w:bCs/>
+        </w:rPr>
+        <w:t>ch</w:t>
+      </w:r>
+      <w:proofErr w:type="spellEnd"/>
+      <w:r>
+        <w:rPr>
+          <w:b/>
+          <w:bCs/>
+        </w:rPr>
+        <w:t>;</w:t>
       </w:r>
     </w:p>
     <w:p>
@@ -3643,7 +4001,23 @@
           <w:b/>
           <w:bCs/>
         </w:rPr>
-        <w:t xml:space="preserve">        printf("Stack Underflow\n");</w:t>
+        <w:t xml:space="preserve">        </w:t>
+      </w:r>
+      <w:proofErr w:type="spellStart"/>
+      <w:r>
+        <w:rPr>
+          <w:b/>
+          <w:bCs/>
+        </w:rPr>
+        <w:t>printf</w:t>
+      </w:r>
+      <w:proofErr w:type="spellEnd"/>
+      <w:r>
+        <w:rPr>
+          <w:b/>
+          <w:bCs/>
+        </w:rPr>
+        <w:t>("Stack Underflow\n");</w:t>
       </w:r>
     </w:p>
     <w:p>
@@ -3755,7 +4129,23 @@
           <w:b/>
           <w:bCs/>
         </w:rPr>
-        <w:t>void reverseString(char* str) {</w:t>
+        <w:t xml:space="preserve">void </w:t>
+      </w:r>
+      <w:proofErr w:type="spellStart"/>
+      <w:r>
+        <w:rPr>
+          <w:b/>
+          <w:bCs/>
+        </w:rPr>
+        <w:t>reverseString</w:t>
+      </w:r>
+      <w:proofErr w:type="spellEnd"/>
+      <w:r>
+        <w:rPr>
+          <w:b/>
+          <w:bCs/>
+        </w:rPr>
+        <w:t>(char* str) {</w:t>
       </w:r>
     </w:p>
     <w:p>
@@ -3772,7 +4162,39 @@
           <w:b/>
           <w:bCs/>
         </w:rPr>
-        <w:t xml:space="preserve">    int len = strlen(str);</w:t>
+        <w:t xml:space="preserve">    int </w:t>
+      </w:r>
+      <w:proofErr w:type="spellStart"/>
+      <w:r>
+        <w:rPr>
+          <w:b/>
+          <w:bCs/>
+        </w:rPr>
+        <w:t>len</w:t>
+      </w:r>
+      <w:proofErr w:type="spellEnd"/>
+      <w:r>
+        <w:rPr>
+          <w:b/>
+          <w:bCs/>
+        </w:rPr>
+        <w:t xml:space="preserve"> = </w:t>
+      </w:r>
+      <w:proofErr w:type="spellStart"/>
+      <w:r>
+        <w:rPr>
+          <w:b/>
+          <w:bCs/>
+        </w:rPr>
+        <w:t>strlen</w:t>
+      </w:r>
+      <w:proofErr w:type="spellEnd"/>
+      <w:r>
+        <w:rPr>
+          <w:b/>
+          <w:bCs/>
+        </w:rPr>
+        <w:t>(str);</w:t>
       </w:r>
     </w:p>
     <w:p>
@@ -3816,7 +4238,71 @@
           <w:b/>
           <w:bCs/>
         </w:rPr>
-        <w:t xml:space="preserve">    for (int i = 0; i &lt; len; i++)</w:t>
+        <w:t xml:space="preserve">    for (int </w:t>
+      </w:r>
+      <w:proofErr w:type="spellStart"/>
+      <w:r>
+        <w:rPr>
+          <w:b/>
+          <w:bCs/>
+        </w:rPr>
+        <w:t>i</w:t>
+      </w:r>
+      <w:proofErr w:type="spellEnd"/>
+      <w:r>
+        <w:rPr>
+          <w:b/>
+          <w:bCs/>
+        </w:rPr>
+        <w:t xml:space="preserve"> = 0; </w:t>
+      </w:r>
+      <w:proofErr w:type="spellStart"/>
+      <w:r>
+        <w:rPr>
+          <w:b/>
+          <w:bCs/>
+        </w:rPr>
+        <w:t>i</w:t>
+      </w:r>
+      <w:proofErr w:type="spellEnd"/>
+      <w:r>
+        <w:rPr>
+          <w:b/>
+          <w:bCs/>
+        </w:rPr>
+        <w:t xml:space="preserve"> &lt; </w:t>
+      </w:r>
+      <w:proofErr w:type="spellStart"/>
+      <w:r>
+        <w:rPr>
+          <w:b/>
+          <w:bCs/>
+        </w:rPr>
+        <w:t>len</w:t>
+      </w:r>
+      <w:proofErr w:type="spellEnd"/>
+      <w:r>
+        <w:rPr>
+          <w:b/>
+          <w:bCs/>
+        </w:rPr>
+        <w:t xml:space="preserve">; </w:t>
+      </w:r>
+      <w:proofErr w:type="spellStart"/>
+      <w:r>
+        <w:rPr>
+          <w:b/>
+          <w:bCs/>
+        </w:rPr>
+        <w:t>i</w:t>
+      </w:r>
+      <w:proofErr w:type="spellEnd"/>
+      <w:r>
+        <w:rPr>
+          <w:b/>
+          <w:bCs/>
+        </w:rPr>
+        <w:t>++)</w:t>
       </w:r>
     </w:p>
     <w:p>
@@ -3833,7 +4319,23 @@
           <w:b/>
           <w:bCs/>
         </w:rPr>
-        <w:t xml:space="preserve">        push(str[i]);</w:t>
+        <w:t xml:space="preserve">        push(str[</w:t>
+      </w:r>
+      <w:proofErr w:type="spellStart"/>
+      <w:r>
+        <w:rPr>
+          <w:b/>
+          <w:bCs/>
+        </w:rPr>
+        <w:t>i</w:t>
+      </w:r>
+      <w:proofErr w:type="spellEnd"/>
+      <w:r>
+        <w:rPr>
+          <w:b/>
+          <w:bCs/>
+        </w:rPr>
+        <w:t>]);</w:t>
       </w:r>
     </w:p>
     <w:p>
@@ -3877,7 +4379,71 @@
           <w:b/>
           <w:bCs/>
         </w:rPr>
-        <w:t xml:space="preserve">    for (int i = 0; i &lt; len; i++)</w:t>
+        <w:t xml:space="preserve">    for (int </w:t>
+      </w:r>
+      <w:proofErr w:type="spellStart"/>
+      <w:r>
+        <w:rPr>
+          <w:b/>
+          <w:bCs/>
+        </w:rPr>
+        <w:t>i</w:t>
+      </w:r>
+      <w:proofErr w:type="spellEnd"/>
+      <w:r>
+        <w:rPr>
+          <w:b/>
+          <w:bCs/>
+        </w:rPr>
+        <w:t xml:space="preserve"> = 0; </w:t>
+      </w:r>
+      <w:proofErr w:type="spellStart"/>
+      <w:r>
+        <w:rPr>
+          <w:b/>
+          <w:bCs/>
+        </w:rPr>
+        <w:t>i</w:t>
+      </w:r>
+      <w:proofErr w:type="spellEnd"/>
+      <w:r>
+        <w:rPr>
+          <w:b/>
+          <w:bCs/>
+        </w:rPr>
+        <w:t xml:space="preserve"> &lt; </w:t>
+      </w:r>
+      <w:proofErr w:type="spellStart"/>
+      <w:r>
+        <w:rPr>
+          <w:b/>
+          <w:bCs/>
+        </w:rPr>
+        <w:t>len</w:t>
+      </w:r>
+      <w:proofErr w:type="spellEnd"/>
+      <w:r>
+        <w:rPr>
+          <w:b/>
+          <w:bCs/>
+        </w:rPr>
+        <w:t xml:space="preserve">; </w:t>
+      </w:r>
+      <w:proofErr w:type="spellStart"/>
+      <w:r>
+        <w:rPr>
+          <w:b/>
+          <w:bCs/>
+        </w:rPr>
+        <w:t>i</w:t>
+      </w:r>
+      <w:proofErr w:type="spellEnd"/>
+      <w:r>
+        <w:rPr>
+          <w:b/>
+          <w:bCs/>
+        </w:rPr>
+        <w:t>++)</w:t>
       </w:r>
     </w:p>
     <w:p>
@@ -3894,7 +4460,23 @@
           <w:b/>
           <w:bCs/>
         </w:rPr>
-        <w:t xml:space="preserve">        str[i] = pop();</w:t>
+        <w:t xml:space="preserve">        str[</w:t>
+      </w:r>
+      <w:proofErr w:type="spellStart"/>
+      <w:r>
+        <w:rPr>
+          <w:b/>
+          <w:bCs/>
+        </w:rPr>
+        <w:t>i</w:t>
+      </w:r>
+      <w:proofErr w:type="spellEnd"/>
+      <w:r>
+        <w:rPr>
+          <w:b/>
+          <w:bCs/>
+        </w:rPr>
+        <w:t>] = pop();</w:t>
       </w:r>
     </w:p>
     <w:p>
@@ -3999,7 +4581,23 @@
           <w:b/>
           <w:bCs/>
         </w:rPr>
-        <w:t xml:space="preserve">    printf("Enter a string: ");</w:t>
+        <w:t xml:space="preserve">    </w:t>
+      </w:r>
+      <w:proofErr w:type="spellStart"/>
+      <w:r>
+        <w:rPr>
+          <w:b/>
+          <w:bCs/>
+        </w:rPr>
+        <w:t>printf</w:t>
+      </w:r>
+      <w:proofErr w:type="spellEnd"/>
+      <w:r>
+        <w:rPr>
+          <w:b/>
+          <w:bCs/>
+        </w:rPr>
+        <w:t>("Enter a string: ");</w:t>
       </w:r>
     </w:p>
     <w:p>
@@ -4016,7 +4614,23 @@
           <w:b/>
           <w:bCs/>
         </w:rPr>
-        <w:t xml:space="preserve">    scanf("%[^\n]%*c", str);</w:t>
+        <w:t xml:space="preserve">    </w:t>
+      </w:r>
+      <w:proofErr w:type="spellStart"/>
+      <w:r>
+        <w:rPr>
+          <w:b/>
+          <w:bCs/>
+        </w:rPr>
+        <w:t>scanf</w:t>
+      </w:r>
+      <w:proofErr w:type="spellEnd"/>
+      <w:r>
+        <w:rPr>
+          <w:b/>
+          <w:bCs/>
+        </w:rPr>
+        <w:t>("%[^\n]%*c", str);</w:t>
       </w:r>
     </w:p>
     <w:p>
@@ -4033,7 +4647,23 @@
           <w:b/>
           <w:bCs/>
         </w:rPr>
-        <w:t xml:space="preserve">    printf("Original string: %s\n", str);</w:t>
+        <w:t xml:space="preserve">    </w:t>
+      </w:r>
+      <w:proofErr w:type="spellStart"/>
+      <w:r>
+        <w:rPr>
+          <w:b/>
+          <w:bCs/>
+        </w:rPr>
+        <w:t>printf</w:t>
+      </w:r>
+      <w:proofErr w:type="spellEnd"/>
+      <w:r>
+        <w:rPr>
+          <w:b/>
+          <w:bCs/>
+        </w:rPr>
+        <w:t>("Original string: %s\n", str);</w:t>
       </w:r>
     </w:p>
     <w:p>
@@ -4050,7 +4680,24 @@
           <w:b/>
           <w:bCs/>
         </w:rPr>
-        <w:t xml:space="preserve">    reverseString(str);</w:t>
+        <w:lastRenderedPageBreak/>
+        <w:t xml:space="preserve">    </w:t>
+      </w:r>
+      <w:proofErr w:type="spellStart"/>
+      <w:r>
+        <w:rPr>
+          <w:b/>
+          <w:bCs/>
+        </w:rPr>
+        <w:t>reverseString</w:t>
+      </w:r>
+      <w:proofErr w:type="spellEnd"/>
+      <w:r>
+        <w:rPr>
+          <w:b/>
+          <w:bCs/>
+        </w:rPr>
+        <w:t>(str);</w:t>
       </w:r>
     </w:p>
     <w:p>
@@ -4067,8 +4714,23 @@
           <w:b/>
           <w:bCs/>
         </w:rPr>
-        <w:lastRenderedPageBreak/>
-        <w:t xml:space="preserve">    printf("Reversed string: %s\n", str);</w:t>
+        <w:t xml:space="preserve">    </w:t>
+      </w:r>
+      <w:proofErr w:type="spellStart"/>
+      <w:r>
+        <w:rPr>
+          <w:b/>
+          <w:bCs/>
+        </w:rPr>
+        <w:t>printf</w:t>
+      </w:r>
+      <w:proofErr w:type="spellEnd"/>
+      <w:r>
+        <w:rPr>
+          <w:b/>
+          <w:bCs/>
+        </w:rPr>
+        <w:t>("Reversed string: %s\n", str);</w:t>
       </w:r>
     </w:p>
     <w:p>
@@ -4133,7 +4795,19 @@
         <w:t xml:space="preserve"> </w:t>
       </w:r>
       <w:r>
-        <w:t>C Program to Swap two numbers using predefined macros.</w:t>
+        <w:t>Y</w:t>
+      </w:r>
+      <w:r>
+        <w:t>ou are tasked with developing a program that performs number swapping</w:t>
+      </w:r>
+      <w:r>
+        <w:t xml:space="preserve"> using macr</w:t>
+      </w:r>
+      <w:r>
+        <w:t>o</w:t>
+      </w:r>
+      <w:r>
+        <w:t>s.</w:t>
       </w:r>
     </w:p>
     <w:p>
@@ -4321,7 +4995,7 @@
           </w:tcPr>
           <w:p>
             <w:pPr>
-              <w:spacing w:before="120" w:after="0" w:line="240" w:lineRule="auto"/>
+              <w:spacing w:before="120"/>
               <w:ind w:left="0" w:hanging="2"/>
             </w:pPr>
             <w:r>
@@ -4344,20 +5018,11 @@
           </w:tcPr>
           <w:p>
             <w:pPr>
-              <w:spacing w:before="120" w:after="0" w:line="240" w:lineRule="auto"/>
+              <w:spacing w:before="120"/>
               <w:ind w:left="0" w:hanging="2"/>
             </w:pPr>
             <w:r>
-              <w:t xml:space="preserve">Before swap: x = </w:t>
-            </w:r>
-            <w:r>
-              <w:t>18</w:t>
-            </w:r>
-            <w:r>
-              <w:t xml:space="preserve">, y = </w:t>
-            </w:r>
-            <w:r>
-              <w:t>93</w:t>
+              <w:t>Before swap: x = 18, y = 93</w:t>
             </w:r>
           </w:p>
           <w:p>
@@ -4366,16 +5031,7 @@
               <w:ind w:left="0" w:hanging="2"/>
             </w:pPr>
             <w:r>
-              <w:t xml:space="preserve">After swap: x = </w:t>
-            </w:r>
-            <w:r>
-              <w:t>93</w:t>
-            </w:r>
-            <w:r>
-              <w:t xml:space="preserve">, y = </w:t>
-            </w:r>
-            <w:r>
-              <w:t>18</w:t>
+              <w:t>After swap: x = 93, y = 18</w:t>
             </w:r>
           </w:p>
         </w:tc>
@@ -4385,20 +5041,11 @@
           </w:tcPr>
           <w:p>
             <w:pPr>
-              <w:spacing w:before="120" w:after="0" w:line="240" w:lineRule="auto"/>
+              <w:spacing w:before="120"/>
               <w:ind w:left="0" w:hanging="2"/>
             </w:pPr>
             <w:r>
-              <w:t xml:space="preserve">Before swap: x = </w:t>
-            </w:r>
-            <w:r>
-              <w:t>9</w:t>
-            </w:r>
-            <w:r>
-              <w:t xml:space="preserve">, y = </w:t>
-            </w:r>
-            <w:r>
-              <w:t>7</w:t>
+              <w:t>Before swap: x = 9, y = 7</w:t>
             </w:r>
           </w:p>
           <w:p>
@@ -4407,16 +5054,7 @@
               <w:ind w:left="0" w:hanging="2"/>
             </w:pPr>
             <w:r>
-              <w:t xml:space="preserve">After swap: x = </w:t>
-            </w:r>
-            <w:r>
-              <w:t>7</w:t>
-            </w:r>
-            <w:r>
-              <w:t xml:space="preserve">, y = </w:t>
-            </w:r>
-            <w:r>
-              <w:t>9</w:t>
+              <w:t>After swap: x = 7, y = 9</w:t>
             </w:r>
           </w:p>
         </w:tc>
@@ -4445,7 +5083,23 @@
           <w:b/>
           <w:bCs/>
         </w:rPr>
-        <w:t>#include &lt;stdio.h&gt;</w:t>
+        <w:t>#include &lt;</w:t>
+      </w:r>
+      <w:proofErr w:type="spellStart"/>
+      <w:r>
+        <w:rPr>
+          <w:b/>
+          <w:bCs/>
+        </w:rPr>
+        <w:t>stdio.h</w:t>
+      </w:r>
+      <w:proofErr w:type="spellEnd"/>
+      <w:r>
+        <w:rPr>
+          <w:b/>
+          <w:bCs/>
+        </w:rPr>
+        <w:t>&gt;</w:t>
       </w:r>
     </w:p>
     <w:p>
@@ -4601,7 +5255,23 @@
           <w:b/>
           <w:bCs/>
         </w:rPr>
-        <w:t xml:space="preserve">    printf("Before swap: x = %d, y = %d\n", x, y);</w:t>
+        <w:t xml:space="preserve">    </w:t>
+      </w:r>
+      <w:proofErr w:type="spellStart"/>
+      <w:r>
+        <w:rPr>
+          <w:b/>
+          <w:bCs/>
+        </w:rPr>
+        <w:t>printf</w:t>
+      </w:r>
+      <w:proofErr w:type="spellEnd"/>
+      <w:r>
+        <w:rPr>
+          <w:b/>
+          <w:bCs/>
+        </w:rPr>
+        <w:t>("Before swap: x = %d, y = %d\n", x, y);</w:t>
       </w:r>
     </w:p>
     <w:p>
@@ -4618,7 +5288,23 @@
           <w:b/>
           <w:bCs/>
         </w:rPr>
-        <w:t xml:space="preserve">    SWAP(x, y); //cal  SWAP Macro</w:t>
+        <w:t xml:space="preserve">    SWAP(x, y); //</w:t>
+      </w:r>
+      <w:proofErr w:type="spellStart"/>
+      <w:r>
+        <w:rPr>
+          <w:b/>
+          <w:bCs/>
+        </w:rPr>
+        <w:t>cal</w:t>
+      </w:r>
+      <w:proofErr w:type="spellEnd"/>
+      <w:r>
+        <w:rPr>
+          <w:b/>
+          <w:bCs/>
+        </w:rPr>
+        <w:t xml:space="preserve">  SWAP Macro</w:t>
       </w:r>
     </w:p>
     <w:p>
@@ -4635,7 +5321,23 @@
           <w:b/>
           <w:bCs/>
         </w:rPr>
-        <w:t xml:space="preserve">    printf("After swap: x = %d, y = %d\n", x, y);</w:t>
+        <w:t xml:space="preserve">    </w:t>
+      </w:r>
+      <w:proofErr w:type="spellStart"/>
+      <w:r>
+        <w:rPr>
+          <w:b/>
+          <w:bCs/>
+        </w:rPr>
+        <w:t>printf</w:t>
+      </w:r>
+      <w:proofErr w:type="spellEnd"/>
+      <w:r>
+        <w:rPr>
+          <w:b/>
+          <w:bCs/>
+        </w:rPr>
+        <w:t>("After swap: x = %d, y = %d\n", x, y);</w:t>
       </w:r>
     </w:p>
     <w:p>
@@ -4677,6 +5379,42 @@
         </w:rPr>
         <w:t>}</w:t>
       </w:r>
+    </w:p>
+    <w:p>
+      <w:pPr>
+        <w:spacing w:before="120" w:after="0" w:line="240" w:lineRule="auto"/>
+        <w:ind w:left="0" w:hanging="2"/>
+      </w:pPr>
+    </w:p>
+    <w:p>
+      <w:pPr>
+        <w:spacing w:before="120" w:after="0" w:line="240" w:lineRule="auto"/>
+        <w:ind w:left="0" w:hanging="2"/>
+      </w:pPr>
+    </w:p>
+    <w:p>
+      <w:pPr>
+        <w:spacing w:before="120" w:after="0" w:line="240" w:lineRule="auto"/>
+        <w:ind w:left="0" w:hanging="2"/>
+      </w:pPr>
+    </w:p>
+    <w:p>
+      <w:pPr>
+        <w:spacing w:before="120" w:after="0" w:line="240" w:lineRule="auto"/>
+        <w:ind w:left="0" w:hanging="2"/>
+      </w:pPr>
+    </w:p>
+    <w:p>
+      <w:pPr>
+        <w:spacing w:before="120" w:after="0" w:line="240" w:lineRule="auto"/>
+        <w:ind w:left="0" w:hanging="2"/>
+      </w:pPr>
+    </w:p>
+    <w:p>
+      <w:pPr>
+        <w:spacing w:before="120" w:after="0" w:line="240" w:lineRule="auto"/>
+        <w:ind w:left="0" w:hanging="2"/>
+      </w:pPr>
     </w:p>
     <w:p>
       <w:pPr>
@@ -4722,32 +5460,279 @@
         <w:t xml:space="preserve"> </w:t>
       </w:r>
       <w:r>
-        <w:t>C program for BFS(Breadth-First Search) traversal of graph using queue data structure</w:t>
+        <w:t xml:space="preserve">You are given an array of integers </w:t>
+      </w:r>
+      <w:proofErr w:type="spellStart"/>
+      <w:r>
+        <w:t>nums</w:t>
+      </w:r>
+      <w:proofErr w:type="spellEnd"/>
+      <w:r>
+        <w:t>, there is a sliding window of size k which is moving from the very left of</w:t>
       </w:r>
     </w:p>
     <w:p>
       <w:pPr>
         <w:spacing w:before="120" w:after="0" w:line="240" w:lineRule="auto"/>
         <w:ind w:left="0" w:hanging="2"/>
-        <w:rPr>
-          <w:rFonts w:ascii="Liberation Sans" w:eastAsia="Liberation Sans" w:hAnsi="Liberation Sans" w:cs="Liberation Sans"/>
-          <w:color w:val="374151"/>
-          <w:sz w:val="21"/>
-        </w:rPr>
-      </w:pPr>
+      </w:pPr>
+      <w:r>
+        <w:t>the array to the very right. You can only see the k numbers in the window. Each time the sliding window moves right by one position.</w:t>
+      </w:r>
     </w:p>
     <w:p>
       <w:pPr>
         <w:spacing w:before="120" w:after="0" w:line="240" w:lineRule="auto"/>
         <w:ind w:left="0" w:hanging="2"/>
-        <w:rPr>
-          <w:rFonts w:ascii="Times New Roman" w:eastAsia="Times New Roman" w:hAnsi="Times New Roman" w:cs="Times New Roman"/>
-          <w:b/>
-          <w:bCs/>
-          <w:u w:val="single"/>
-        </w:rPr>
-      </w:pPr>
-    </w:p>
+      </w:pPr>
+      <w:r>
+        <w:t>Return the max sliding window.</w:t>
+      </w:r>
+    </w:p>
+    <w:p>
+      <w:pPr>
+        <w:spacing w:before="120" w:after="0" w:line="240" w:lineRule="auto"/>
+        <w:ind w:left="0" w:hanging="2"/>
+      </w:pPr>
+    </w:p>
+    <w:tbl>
+      <w:tblPr>
+        <w:tblStyle w:val="TableGrid"/>
+        <w:tblW w:w="0" w:type="auto"/>
+        <w:tblLook w:val="04A0" w:firstRow="1" w:lastRow="0" w:firstColumn="1" w:lastColumn="0" w:noHBand="0" w:noVBand="1"/>
+      </w:tblPr>
+      <w:tblGrid>
+        <w:gridCol w:w="2660"/>
+        <w:gridCol w:w="2668"/>
+        <w:gridCol w:w="2668"/>
+        <w:gridCol w:w="2463"/>
+      </w:tblGrid>
+      <w:tr>
+        <w:trPr>
+          <w:trHeight w:val="529"/>
+        </w:trPr>
+        <w:tc>
+          <w:tcPr>
+            <w:tcW w:w="2660" w:type="dxa"/>
+          </w:tcPr>
+          <w:p>
+            <w:pPr>
+              <w:spacing w:before="120"/>
+            </w:pPr>
+          </w:p>
+        </w:tc>
+        <w:tc>
+          <w:tcPr>
+            <w:tcW w:w="2668" w:type="dxa"/>
+          </w:tcPr>
+          <w:p>
+            <w:pPr>
+              <w:spacing w:before="120"/>
+            </w:pPr>
+            <w:r>
+              <w:rPr>
+                <w:b/>
+                <w:bCs/>
+              </w:rPr>
+              <w:t>Test Case 1</w:t>
+            </w:r>
+          </w:p>
+        </w:tc>
+        <w:tc>
+          <w:tcPr>
+            <w:tcW w:w="2668" w:type="dxa"/>
+          </w:tcPr>
+          <w:p>
+            <w:pPr>
+              <w:spacing w:before="120"/>
+            </w:pPr>
+            <w:r>
+              <w:rPr>
+                <w:b/>
+                <w:bCs/>
+              </w:rPr>
+              <w:t>Test Case 2</w:t>
+            </w:r>
+          </w:p>
+        </w:tc>
+        <w:tc>
+          <w:tcPr>
+            <w:tcW w:w="2463" w:type="dxa"/>
+          </w:tcPr>
+          <w:p>
+            <w:pPr>
+              <w:spacing w:before="120"/>
+              <w:rPr>
+                <w:b/>
+                <w:bCs/>
+              </w:rPr>
+            </w:pPr>
+            <w:r>
+              <w:rPr>
+                <w:b/>
+                <w:bCs/>
+              </w:rPr>
+              <w:t>Test Case 3</w:t>
+            </w:r>
+          </w:p>
+        </w:tc>
+      </w:tr>
+      <w:tr>
+        <w:trPr>
+          <w:trHeight w:val="490"/>
+        </w:trPr>
+        <w:tc>
+          <w:tcPr>
+            <w:tcW w:w="2660" w:type="dxa"/>
+          </w:tcPr>
+          <w:p>
+            <w:pPr>
+              <w:spacing w:before="120"/>
+            </w:pPr>
+            <w:r>
+              <w:rPr>
+                <w:b/>
+                <w:bCs/>
+              </w:rPr>
+              <w:t>Input</w:t>
+            </w:r>
+          </w:p>
+        </w:tc>
+        <w:tc>
+          <w:tcPr>
+            <w:tcW w:w="2668" w:type="dxa"/>
+          </w:tcPr>
+          <w:p>
+            <w:pPr>
+              <w:spacing w:before="120"/>
+              <w:ind w:left="0" w:hanging="2"/>
+            </w:pPr>
+            <w:r>
+              <w:t>[1,3,-1,-3,5,3,6,7], k = 3</w:t>
+            </w:r>
+          </w:p>
+        </w:tc>
+        <w:tc>
+          <w:tcPr>
+            <w:tcW w:w="2668" w:type="dxa"/>
+          </w:tcPr>
+          <w:p>
+            <w:pPr>
+              <w:spacing w:before="120"/>
+              <w:ind w:left="0" w:hanging="2"/>
+            </w:pPr>
+            <w:r>
+              <w:t>[</w:t>
+            </w:r>
+            <w:r>
+              <w:t>2, 3, 0, -6, 4, 3</w:t>
+            </w:r>
+            <w:r>
+              <w:t>], k = 3</w:t>
+            </w:r>
+          </w:p>
+        </w:tc>
+        <w:tc>
+          <w:tcPr>
+            <w:tcW w:w="2463" w:type="dxa"/>
+          </w:tcPr>
+          <w:p>
+            <w:pPr>
+              <w:spacing w:before="120"/>
+              <w:ind w:left="0" w:hanging="2"/>
+            </w:pPr>
+            <w:r>
+              <w:t>[</w:t>
+            </w:r>
+            <w:r>
+              <w:t>2, 3, 0, -6, 4, 3</w:t>
+            </w:r>
+            <w:r>
+              <w:t xml:space="preserve">], k = </w:t>
+            </w:r>
+            <w:r>
+              <w:t>2</w:t>
+            </w:r>
+          </w:p>
+        </w:tc>
+      </w:tr>
+      <w:tr>
+        <w:trPr>
+          <w:trHeight w:val="509"/>
+        </w:trPr>
+        <w:tc>
+          <w:tcPr>
+            <w:tcW w:w="2660" w:type="dxa"/>
+          </w:tcPr>
+          <w:p>
+            <w:pPr>
+              <w:spacing w:before="120"/>
+            </w:pPr>
+            <w:r>
+              <w:rPr>
+                <w:b/>
+                <w:bCs/>
+              </w:rPr>
+              <w:t>Output</w:t>
+            </w:r>
+          </w:p>
+        </w:tc>
+        <w:tc>
+          <w:tcPr>
+            <w:tcW w:w="2668" w:type="dxa"/>
+          </w:tcPr>
+          <w:p>
+            <w:pPr>
+              <w:spacing w:before="120"/>
+              <w:ind w:left="0" w:hanging="2"/>
+            </w:pPr>
+            <w:r>
+              <w:t>[3,3,5,5,6,7]</w:t>
+            </w:r>
+          </w:p>
+        </w:tc>
+        <w:tc>
+          <w:tcPr>
+            <w:tcW w:w="2668" w:type="dxa"/>
+          </w:tcPr>
+          <w:p>
+            <w:pPr>
+              <w:spacing w:before="120"/>
+              <w:ind w:left="0" w:hanging="2"/>
+            </w:pPr>
+            <w:r>
+              <w:t>[3,3,</w:t>
+            </w:r>
+            <w:r>
+              <w:t>4,4</w:t>
+            </w:r>
+            <w:r>
+              <w:t>]</w:t>
+            </w:r>
+          </w:p>
+        </w:tc>
+        <w:tc>
+          <w:tcPr>
+            <w:tcW w:w="2463" w:type="dxa"/>
+          </w:tcPr>
+          <w:p>
+            <w:pPr>
+              <w:spacing w:before="120"/>
+              <w:ind w:left="0" w:hanging="2"/>
+            </w:pPr>
+            <w:r>
+              <w:t>[3,3,</w:t>
+            </w:r>
+            <w:r>
+              <w:t>0,4,4</w:t>
+            </w:r>
+            <w:r>
+              <w:t>]</w:t>
+            </w:r>
+          </w:p>
+        </w:tc>
+      </w:tr>
+    </w:tbl>
     <w:p>
       <w:pPr>
         <w:spacing w:before="120" w:after="0" w:line="240" w:lineRule="auto"/>
@@ -4766,7 +5751,6 @@
         <w:ind w:left="0" w:hanging="2"/>
       </w:pPr>
       <w:r>
-        <w:lastRenderedPageBreak/>
         <w:t>Solution :</w:t>
       </w:r>
     </w:p>
@@ -4855,7 +5839,23 @@
           <w:b/>
           <w:bCs/>
         </w:rPr>
-        <w:t>int adjMatrix[MAX_SIZE][MAX_SIZE];</w:t>
+        <w:t xml:space="preserve">int </w:t>
+      </w:r>
+      <w:proofErr w:type="spellStart"/>
+      <w:r>
+        <w:rPr>
+          <w:b/>
+          <w:bCs/>
+        </w:rPr>
+        <w:t>adjMatrix</w:t>
+      </w:r>
+      <w:proofErr w:type="spellEnd"/>
+      <w:r>
+        <w:rPr>
+          <w:b/>
+          <w:bCs/>
+        </w:rPr>
+        <w:t>[MAX_SIZE][MAX_SIZE];</w:t>
       </w:r>
     </w:p>
     <w:p>
@@ -4994,7 +5994,23 @@
           <w:b/>
           <w:bCs/>
         </w:rPr>
-        <w:t xml:space="preserve">    int* arr;</w:t>
+        <w:t xml:space="preserve">    int* </w:t>
+      </w:r>
+      <w:proofErr w:type="spellStart"/>
+      <w:r>
+        <w:rPr>
+          <w:b/>
+          <w:bCs/>
+        </w:rPr>
+        <w:t>arr</w:t>
+      </w:r>
+      <w:proofErr w:type="spellEnd"/>
+      <w:r>
+        <w:rPr>
+          <w:b/>
+          <w:bCs/>
+        </w:rPr>
+        <w:t>;</w:t>
       </w:r>
     </w:p>
     <w:p>
@@ -5055,7 +6071,23 @@
           <w:b/>
           <w:bCs/>
         </w:rPr>
-        <w:t>int isEmpty(struct queue *q){</w:t>
+        <w:t xml:space="preserve">int </w:t>
+      </w:r>
+      <w:proofErr w:type="spellStart"/>
+      <w:r>
+        <w:rPr>
+          <w:b/>
+          <w:bCs/>
+        </w:rPr>
+        <w:t>isEmpty</w:t>
+      </w:r>
+      <w:proofErr w:type="spellEnd"/>
+      <w:r>
+        <w:rPr>
+          <w:b/>
+          <w:bCs/>
+        </w:rPr>
+        <w:t>(struct queue *q){</w:t>
       </w:r>
     </w:p>
     <w:p>
@@ -5184,7 +6216,23 @@
           <w:b/>
           <w:bCs/>
         </w:rPr>
-        <w:t>int isFull(struct queue *q){</w:t>
+        <w:t xml:space="preserve">int </w:t>
+      </w:r>
+      <w:proofErr w:type="spellStart"/>
+      <w:r>
+        <w:rPr>
+          <w:b/>
+          <w:bCs/>
+        </w:rPr>
+        <w:t>isFull</w:t>
+      </w:r>
+      <w:proofErr w:type="spellEnd"/>
+      <w:r>
+        <w:rPr>
+          <w:b/>
+          <w:bCs/>
+        </w:rPr>
+        <w:t>(struct queue *q){</w:t>
       </w:r>
     </w:p>
     <w:p>
@@ -5252,6 +6300,7 @@
           <w:b/>
           <w:bCs/>
         </w:rPr>
+        <w:lastRenderedPageBreak/>
         <w:t xml:space="preserve">    return 0;</w:t>
       </w:r>
     </w:p>
@@ -5313,7 +6362,23 @@
           <w:b/>
           <w:bCs/>
         </w:rPr>
-        <w:t>void enqueue(struct queue *q, int val){</w:t>
+        <w:t xml:space="preserve">void enqueue(struct queue *q, int </w:t>
+      </w:r>
+      <w:proofErr w:type="spellStart"/>
+      <w:r>
+        <w:rPr>
+          <w:b/>
+          <w:bCs/>
+        </w:rPr>
+        <w:t>val</w:t>
+      </w:r>
+      <w:proofErr w:type="spellEnd"/>
+      <w:r>
+        <w:rPr>
+          <w:b/>
+          <w:bCs/>
+        </w:rPr>
+        <w:t>){</w:t>
       </w:r>
     </w:p>
     <w:p>
@@ -5330,7 +6395,23 @@
           <w:b/>
           <w:bCs/>
         </w:rPr>
-        <w:t xml:space="preserve">    if(isFull(q)){</w:t>
+        <w:t xml:space="preserve">    if(</w:t>
+      </w:r>
+      <w:proofErr w:type="spellStart"/>
+      <w:r>
+        <w:rPr>
+          <w:b/>
+          <w:bCs/>
+        </w:rPr>
+        <w:t>isFull</w:t>
+      </w:r>
+      <w:proofErr w:type="spellEnd"/>
+      <w:r>
+        <w:rPr>
+          <w:b/>
+          <w:bCs/>
+        </w:rPr>
+        <w:t>(q)){</w:t>
       </w:r>
     </w:p>
     <w:p>
@@ -5347,7 +6428,23 @@
           <w:b/>
           <w:bCs/>
         </w:rPr>
-        <w:t xml:space="preserve">        printf("This Queue is full\n");</w:t>
+        <w:t xml:space="preserve">        </w:t>
+      </w:r>
+      <w:proofErr w:type="spellStart"/>
+      <w:r>
+        <w:rPr>
+          <w:b/>
+          <w:bCs/>
+        </w:rPr>
+        <w:t>printf</w:t>
+      </w:r>
+      <w:proofErr w:type="spellEnd"/>
+      <w:r>
+        <w:rPr>
+          <w:b/>
+          <w:bCs/>
+        </w:rPr>
+        <w:t>("This Queue is full\n");</w:t>
       </w:r>
     </w:p>
     <w:p>
@@ -5415,7 +6512,39 @@
           <w:b/>
           <w:bCs/>
         </w:rPr>
-        <w:t xml:space="preserve">        q-&gt;arr[q-&gt;r] = val;</w:t>
+        <w:t xml:space="preserve">        q-&gt;</w:t>
+      </w:r>
+      <w:proofErr w:type="spellStart"/>
+      <w:r>
+        <w:rPr>
+          <w:b/>
+          <w:bCs/>
+        </w:rPr>
+        <w:t>arr</w:t>
+      </w:r>
+      <w:proofErr w:type="spellEnd"/>
+      <w:r>
+        <w:rPr>
+          <w:b/>
+          <w:bCs/>
+        </w:rPr>
+        <w:t xml:space="preserve">[q-&gt;r] = </w:t>
+      </w:r>
+      <w:proofErr w:type="spellStart"/>
+      <w:r>
+        <w:rPr>
+          <w:b/>
+          <w:bCs/>
+        </w:rPr>
+        <w:t>val</w:t>
+      </w:r>
+      <w:proofErr w:type="spellEnd"/>
+      <w:r>
+        <w:rPr>
+          <w:b/>
+          <w:bCs/>
+        </w:rPr>
+        <w:t>;</w:t>
       </w:r>
     </w:p>
     <w:p>
@@ -5432,7 +6561,55 @@
           <w:b/>
           <w:bCs/>
         </w:rPr>
-        <w:t xml:space="preserve">        // printf("Enqued element: %d\n", val);</w:t>
+        <w:t xml:space="preserve">        // </w:t>
+      </w:r>
+      <w:proofErr w:type="spellStart"/>
+      <w:r>
+        <w:rPr>
+          <w:b/>
+          <w:bCs/>
+        </w:rPr>
+        <w:t>printf</w:t>
+      </w:r>
+      <w:proofErr w:type="spellEnd"/>
+      <w:r>
+        <w:rPr>
+          <w:b/>
+          <w:bCs/>
+        </w:rPr>
+        <w:t>("</w:t>
+      </w:r>
+      <w:proofErr w:type="spellStart"/>
+      <w:r>
+        <w:rPr>
+          <w:b/>
+          <w:bCs/>
+        </w:rPr>
+        <w:t>Enqued</w:t>
+      </w:r>
+      <w:proofErr w:type="spellEnd"/>
+      <w:r>
+        <w:rPr>
+          <w:b/>
+          <w:bCs/>
+        </w:rPr>
+        <w:t xml:space="preserve"> element: %d\n", </w:t>
+      </w:r>
+      <w:proofErr w:type="spellStart"/>
+      <w:r>
+        <w:rPr>
+          <w:b/>
+          <w:bCs/>
+        </w:rPr>
+        <w:t>val</w:t>
+      </w:r>
+      <w:proofErr w:type="spellEnd"/>
+      <w:r>
+        <w:rPr>
+          <w:b/>
+          <w:bCs/>
+        </w:rPr>
+        <w:t>);</w:t>
       </w:r>
     </w:p>
     <w:p>
@@ -5544,8 +6721,23 @@
           <w:b/>
           <w:bCs/>
         </w:rPr>
-        <w:lastRenderedPageBreak/>
-        <w:t xml:space="preserve">    if(isEmpty(q)){</w:t>
+        <w:t xml:space="preserve">    if(</w:t>
+      </w:r>
+      <w:proofErr w:type="spellStart"/>
+      <w:r>
+        <w:rPr>
+          <w:b/>
+          <w:bCs/>
+        </w:rPr>
+        <w:t>isEmpty</w:t>
+      </w:r>
+      <w:proofErr w:type="spellEnd"/>
+      <w:r>
+        <w:rPr>
+          <w:b/>
+          <w:bCs/>
+        </w:rPr>
+        <w:t>(q)){</w:t>
       </w:r>
     </w:p>
     <w:p>
@@ -5562,7 +6754,23 @@
           <w:b/>
           <w:bCs/>
         </w:rPr>
-        <w:t xml:space="preserve">        printf("This Queue is empty\n");</w:t>
+        <w:t xml:space="preserve">        </w:t>
+      </w:r>
+      <w:proofErr w:type="spellStart"/>
+      <w:r>
+        <w:rPr>
+          <w:b/>
+          <w:bCs/>
+        </w:rPr>
+        <w:t>printf</w:t>
+      </w:r>
+      <w:proofErr w:type="spellEnd"/>
+      <w:r>
+        <w:rPr>
+          <w:b/>
+          <w:bCs/>
+        </w:rPr>
+        <w:t>("This Queue is empty\n");</w:t>
       </w:r>
     </w:p>
     <w:p>
@@ -5630,7 +6838,23 @@
           <w:b/>
           <w:bCs/>
         </w:rPr>
-        <w:t xml:space="preserve">        a = q-&gt;arr[q-&gt;f];</w:t>
+        <w:t xml:space="preserve">        a = q-&gt;</w:t>
+      </w:r>
+      <w:proofErr w:type="spellStart"/>
+      <w:r>
+        <w:rPr>
+          <w:b/>
+          <w:bCs/>
+        </w:rPr>
+        <w:t>arr</w:t>
+      </w:r>
+      <w:proofErr w:type="spellEnd"/>
+      <w:r>
+        <w:rPr>
+          <w:b/>
+          <w:bCs/>
+        </w:rPr>
+        <w:t>[q-&gt;f];</w:t>
       </w:r>
     </w:p>
     <w:p>
@@ -5698,7 +6922,39 @@
           <w:b/>
           <w:bCs/>
         </w:rPr>
-        <w:t>void BFS(int start,int numVertices){</w:t>
+        <w:t xml:space="preserve">void BFS(int </w:t>
+      </w:r>
+      <w:proofErr w:type="spellStart"/>
+      <w:r>
+        <w:rPr>
+          <w:b/>
+          <w:bCs/>
+        </w:rPr>
+        <w:t>start,int</w:t>
+      </w:r>
+      <w:proofErr w:type="spellEnd"/>
+      <w:r>
+        <w:rPr>
+          <w:b/>
+          <w:bCs/>
+        </w:rPr>
+        <w:t xml:space="preserve"> </w:t>
+      </w:r>
+      <w:proofErr w:type="spellStart"/>
+      <w:r>
+        <w:rPr>
+          <w:b/>
+          <w:bCs/>
+        </w:rPr>
+        <w:t>numVertices</w:t>
+      </w:r>
+      <w:proofErr w:type="spellEnd"/>
+      <w:r>
+        <w:rPr>
+          <w:b/>
+          <w:bCs/>
+        </w:rPr>
+        <w:t>){</w:t>
       </w:r>
     </w:p>
     <w:p>
@@ -5749,7 +7005,23 @@
           <w:b/>
           <w:bCs/>
         </w:rPr>
-        <w:t xml:space="preserve">    q.size = 400;</w:t>
+        <w:t xml:space="preserve">    </w:t>
+      </w:r>
+      <w:proofErr w:type="spellStart"/>
+      <w:r>
+        <w:rPr>
+          <w:b/>
+          <w:bCs/>
+        </w:rPr>
+        <w:t>q.size</w:t>
+      </w:r>
+      <w:proofErr w:type="spellEnd"/>
+      <w:r>
+        <w:rPr>
+          <w:b/>
+          <w:bCs/>
+        </w:rPr>
+        <w:t xml:space="preserve"> = 400;</w:t>
       </w:r>
     </w:p>
     <w:p>
@@ -5766,7 +7038,39 @@
           <w:b/>
           <w:bCs/>
         </w:rPr>
-        <w:t xml:space="preserve">    q.f = q.r = 0;</w:t>
+        <w:t xml:space="preserve">    </w:t>
+      </w:r>
+      <w:proofErr w:type="spellStart"/>
+      <w:r>
+        <w:rPr>
+          <w:b/>
+          <w:bCs/>
+        </w:rPr>
+        <w:t>q.f</w:t>
+      </w:r>
+      <w:proofErr w:type="spellEnd"/>
+      <w:r>
+        <w:rPr>
+          <w:b/>
+          <w:bCs/>
+        </w:rPr>
+        <w:t xml:space="preserve"> = </w:t>
+      </w:r>
+      <w:proofErr w:type="spellStart"/>
+      <w:r>
+        <w:rPr>
+          <w:b/>
+          <w:bCs/>
+        </w:rPr>
+        <w:t>q.r</w:t>
+      </w:r>
+      <w:proofErr w:type="spellEnd"/>
+      <w:r>
+        <w:rPr>
+          <w:b/>
+          <w:bCs/>
+        </w:rPr>
+        <w:t xml:space="preserve"> = 0;</w:t>
       </w:r>
     </w:p>
     <w:p>
@@ -5783,7 +7087,55 @@
           <w:b/>
           <w:bCs/>
         </w:rPr>
-        <w:t xml:space="preserve">    q.arr = (int*) malloc(q.size*sizeof(int));</w:t>
+        <w:t xml:space="preserve">    </w:t>
+      </w:r>
+      <w:proofErr w:type="spellStart"/>
+      <w:r>
+        <w:rPr>
+          <w:b/>
+          <w:bCs/>
+        </w:rPr>
+        <w:t>q.arr</w:t>
+      </w:r>
+      <w:proofErr w:type="spellEnd"/>
+      <w:r>
+        <w:rPr>
+          <w:b/>
+          <w:bCs/>
+        </w:rPr>
+        <w:t xml:space="preserve"> = (int*) malloc(</w:t>
+      </w:r>
+      <w:proofErr w:type="spellStart"/>
+      <w:r>
+        <w:rPr>
+          <w:b/>
+          <w:bCs/>
+        </w:rPr>
+        <w:t>q.size</w:t>
+      </w:r>
+      <w:proofErr w:type="spellEnd"/>
+      <w:r>
+        <w:rPr>
+          <w:b/>
+          <w:bCs/>
+        </w:rPr>
+        <w:t>*</w:t>
+      </w:r>
+      <w:proofErr w:type="spellStart"/>
+      <w:r>
+        <w:rPr>
+          <w:b/>
+          <w:bCs/>
+        </w:rPr>
+        <w:t>sizeof</w:t>
+      </w:r>
+      <w:proofErr w:type="spellEnd"/>
+      <w:r>
+        <w:rPr>
+          <w:b/>
+          <w:bCs/>
+        </w:rPr>
+        <w:t>(int));</w:t>
       </w:r>
     </w:p>
     <w:p>
@@ -5844,7 +7196,23 @@
           <w:b/>
           <w:bCs/>
         </w:rPr>
-        <w:t xml:space="preserve">    printf("%d ", start);</w:t>
+        <w:t xml:space="preserve">    </w:t>
+      </w:r>
+      <w:proofErr w:type="spellStart"/>
+      <w:r>
+        <w:rPr>
+          <w:b/>
+          <w:bCs/>
+        </w:rPr>
+        <w:t>printf</w:t>
+      </w:r>
+      <w:proofErr w:type="spellEnd"/>
+      <w:r>
+        <w:rPr>
+          <w:b/>
+          <w:bCs/>
+        </w:rPr>
+        <w:t>("%d ", start);</w:t>
       </w:r>
     </w:p>
     <w:p>
@@ -5878,7 +7246,23 @@
           <w:b/>
           <w:bCs/>
         </w:rPr>
-        <w:t xml:space="preserve">    enqueue(&amp;q, start); // Enqueue i for exploration</w:t>
+        <w:t xml:space="preserve">    enqueue(&amp;q, start); // Enqueue </w:t>
+      </w:r>
+      <w:proofErr w:type="spellStart"/>
+      <w:r>
+        <w:rPr>
+          <w:b/>
+          <w:bCs/>
+        </w:rPr>
+        <w:t>i</w:t>
+      </w:r>
+      <w:proofErr w:type="spellEnd"/>
+      <w:r>
+        <w:rPr>
+          <w:b/>
+          <w:bCs/>
+        </w:rPr>
+        <w:t xml:space="preserve"> for exploration</w:t>
       </w:r>
     </w:p>
     <w:p>
@@ -5895,7 +7279,23 @@
           <w:b/>
           <w:bCs/>
         </w:rPr>
-        <w:t xml:space="preserve">    while (!isEmpty(&amp;q))</w:t>
+        <w:t xml:space="preserve">    while (!</w:t>
+      </w:r>
+      <w:proofErr w:type="spellStart"/>
+      <w:r>
+        <w:rPr>
+          <w:b/>
+          <w:bCs/>
+        </w:rPr>
+        <w:t>isEmpty</w:t>
+      </w:r>
+      <w:proofErr w:type="spellEnd"/>
+      <w:r>
+        <w:rPr>
+          <w:b/>
+          <w:bCs/>
+        </w:rPr>
+        <w:t>(&amp;q))</w:t>
       </w:r>
     </w:p>
     <w:p>
@@ -5946,7 +7346,39 @@
           <w:b/>
           <w:bCs/>
         </w:rPr>
-        <w:t xml:space="preserve">        for (int j = 0; j &lt; numVertices; j++)</w:t>
+        <w:t xml:space="preserve">        for (int j = 0; j &lt; </w:t>
+      </w:r>
+      <w:proofErr w:type="spellStart"/>
+      <w:r>
+        <w:rPr>
+          <w:b/>
+          <w:bCs/>
+        </w:rPr>
+        <w:t>numVertices</w:t>
+      </w:r>
+      <w:proofErr w:type="spellEnd"/>
+      <w:r>
+        <w:rPr>
+          <w:b/>
+          <w:bCs/>
+        </w:rPr>
+        <w:t xml:space="preserve">; </w:t>
+      </w:r>
+      <w:proofErr w:type="spellStart"/>
+      <w:r>
+        <w:rPr>
+          <w:b/>
+          <w:bCs/>
+        </w:rPr>
+        <w:t>j++</w:t>
+      </w:r>
+      <w:proofErr w:type="spellEnd"/>
+      <w:r>
+        <w:rPr>
+          <w:b/>
+          <w:bCs/>
+        </w:rPr>
+        <w:t>)</w:t>
       </w:r>
     </w:p>
     <w:p>
@@ -5980,7 +7412,23 @@
           <w:b/>
           <w:bCs/>
         </w:rPr>
-        <w:t xml:space="preserve">            if(adjMatrix[node][j] ==1 &amp;&amp; visited[j] == 0){</w:t>
+        <w:t xml:space="preserve">            if(</w:t>
+      </w:r>
+      <w:proofErr w:type="spellStart"/>
+      <w:r>
+        <w:rPr>
+          <w:b/>
+          <w:bCs/>
+        </w:rPr>
+        <w:t>adjMatrix</w:t>
+      </w:r>
+      <w:proofErr w:type="spellEnd"/>
+      <w:r>
+        <w:rPr>
+          <w:b/>
+          <w:bCs/>
+        </w:rPr>
+        <w:t>[node][j] ==1 &amp;&amp; visited[j] == 0){</w:t>
       </w:r>
     </w:p>
     <w:p>
@@ -5997,7 +7445,23 @@
           <w:b/>
           <w:bCs/>
         </w:rPr>
-        <w:t xml:space="preserve">                printf("%d ", j);</w:t>
+        <w:t xml:space="preserve">                </w:t>
+      </w:r>
+      <w:proofErr w:type="spellStart"/>
+      <w:r>
+        <w:rPr>
+          <w:b/>
+          <w:bCs/>
+        </w:rPr>
+        <w:t>printf</w:t>
+      </w:r>
+      <w:proofErr w:type="spellEnd"/>
+      <w:r>
+        <w:rPr>
+          <w:b/>
+          <w:bCs/>
+        </w:rPr>
+        <w:t>("%d ", j);</w:t>
       </w:r>
     </w:p>
     <w:p>
@@ -6065,6 +7529,7 @@
           <w:b/>
           <w:bCs/>
         </w:rPr>
+        <w:lastRenderedPageBreak/>
         <w:t xml:space="preserve">        }</w:t>
       </w:r>
     </w:p>
@@ -6133,7 +7598,23 @@
           <w:b/>
           <w:bCs/>
         </w:rPr>
-        <w:t xml:space="preserve">    int numVertices;</w:t>
+        <w:t xml:space="preserve">    int </w:t>
+      </w:r>
+      <w:proofErr w:type="spellStart"/>
+      <w:r>
+        <w:rPr>
+          <w:b/>
+          <w:bCs/>
+        </w:rPr>
+        <w:t>numVertices</w:t>
+      </w:r>
+      <w:proofErr w:type="spellEnd"/>
+      <w:r>
+        <w:rPr>
+          <w:b/>
+          <w:bCs/>
+        </w:rPr>
+        <w:t>;</w:t>
       </w:r>
     </w:p>
     <w:p>
@@ -6160,7 +7641,23 @@
           <w:b/>
           <w:bCs/>
         </w:rPr>
-        <w:t xml:space="preserve">    printf("Enter the number of vertices: ");</w:t>
+        <w:t xml:space="preserve">    </w:t>
+      </w:r>
+      <w:proofErr w:type="spellStart"/>
+      <w:r>
+        <w:rPr>
+          <w:b/>
+          <w:bCs/>
+        </w:rPr>
+        <w:t>printf</w:t>
+      </w:r>
+      <w:proofErr w:type="spellEnd"/>
+      <w:r>
+        <w:rPr>
+          <w:b/>
+          <w:bCs/>
+        </w:rPr>
+        <w:t>("Enter the number of vertices: ");</w:t>
       </w:r>
     </w:p>
     <w:p>
@@ -6177,7 +7674,39 @@
           <w:b/>
           <w:bCs/>
         </w:rPr>
-        <w:t xml:space="preserve">    scanf("%d", &amp;numVertices);</w:t>
+        <w:t xml:space="preserve">    </w:t>
+      </w:r>
+      <w:proofErr w:type="spellStart"/>
+      <w:r>
+        <w:rPr>
+          <w:b/>
+          <w:bCs/>
+        </w:rPr>
+        <w:t>scanf</w:t>
+      </w:r>
+      <w:proofErr w:type="spellEnd"/>
+      <w:r>
+        <w:rPr>
+          <w:b/>
+          <w:bCs/>
+        </w:rPr>
+        <w:t>("%d", &amp;</w:t>
+      </w:r>
+      <w:proofErr w:type="spellStart"/>
+      <w:r>
+        <w:rPr>
+          <w:b/>
+          <w:bCs/>
+        </w:rPr>
+        <w:t>numVertices</w:t>
+      </w:r>
+      <w:proofErr w:type="spellEnd"/>
+      <w:r>
+        <w:rPr>
+          <w:b/>
+          <w:bCs/>
+        </w:rPr>
+        <w:t>);</w:t>
       </w:r>
     </w:p>
     <w:p>
@@ -6204,7 +7733,23 @@
           <w:b/>
           <w:bCs/>
         </w:rPr>
-        <w:t xml:space="preserve">    printf("Enter the adjacency matrix:\n");</w:t>
+        <w:t xml:space="preserve">    </w:t>
+      </w:r>
+      <w:proofErr w:type="spellStart"/>
+      <w:r>
+        <w:rPr>
+          <w:b/>
+          <w:bCs/>
+        </w:rPr>
+        <w:t>printf</w:t>
+      </w:r>
+      <w:proofErr w:type="spellEnd"/>
+      <w:r>
+        <w:rPr>
+          <w:b/>
+          <w:bCs/>
+        </w:rPr>
+        <w:t>("Enter the adjacency matrix:\n");</w:t>
       </w:r>
     </w:p>
     <w:p>
@@ -6221,7 +7766,71 @@
           <w:b/>
           <w:bCs/>
         </w:rPr>
-        <w:t xml:space="preserve">    for (int i = 0; i &lt; numVertices; i++) {</w:t>
+        <w:t xml:space="preserve">    for (int </w:t>
+      </w:r>
+      <w:proofErr w:type="spellStart"/>
+      <w:r>
+        <w:rPr>
+          <w:b/>
+          <w:bCs/>
+        </w:rPr>
+        <w:t>i</w:t>
+      </w:r>
+      <w:proofErr w:type="spellEnd"/>
+      <w:r>
+        <w:rPr>
+          <w:b/>
+          <w:bCs/>
+        </w:rPr>
+        <w:t xml:space="preserve"> = 0; </w:t>
+      </w:r>
+      <w:proofErr w:type="spellStart"/>
+      <w:r>
+        <w:rPr>
+          <w:b/>
+          <w:bCs/>
+        </w:rPr>
+        <w:t>i</w:t>
+      </w:r>
+      <w:proofErr w:type="spellEnd"/>
+      <w:r>
+        <w:rPr>
+          <w:b/>
+          <w:bCs/>
+        </w:rPr>
+        <w:t xml:space="preserve"> &lt; </w:t>
+      </w:r>
+      <w:proofErr w:type="spellStart"/>
+      <w:r>
+        <w:rPr>
+          <w:b/>
+          <w:bCs/>
+        </w:rPr>
+        <w:t>numVertices</w:t>
+      </w:r>
+      <w:proofErr w:type="spellEnd"/>
+      <w:r>
+        <w:rPr>
+          <w:b/>
+          <w:bCs/>
+        </w:rPr>
+        <w:t xml:space="preserve">; </w:t>
+      </w:r>
+      <w:proofErr w:type="spellStart"/>
+      <w:r>
+        <w:rPr>
+          <w:b/>
+          <w:bCs/>
+        </w:rPr>
+        <w:t>i</w:t>
+      </w:r>
+      <w:proofErr w:type="spellEnd"/>
+      <w:r>
+        <w:rPr>
+          <w:b/>
+          <w:bCs/>
+        </w:rPr>
+        <w:t>++) {</w:t>
       </w:r>
     </w:p>
     <w:p>
@@ -6238,7 +7847,39 @@
           <w:b/>
           <w:bCs/>
         </w:rPr>
-        <w:t xml:space="preserve">        for (int j = 0; j &lt; numVertices; j++) {</w:t>
+        <w:t xml:space="preserve">        for (int j = 0; j &lt; </w:t>
+      </w:r>
+      <w:proofErr w:type="spellStart"/>
+      <w:r>
+        <w:rPr>
+          <w:b/>
+          <w:bCs/>
+        </w:rPr>
+        <w:t>numVertices</w:t>
+      </w:r>
+      <w:proofErr w:type="spellEnd"/>
+      <w:r>
+        <w:rPr>
+          <w:b/>
+          <w:bCs/>
+        </w:rPr>
+        <w:t xml:space="preserve">; </w:t>
+      </w:r>
+      <w:proofErr w:type="spellStart"/>
+      <w:r>
+        <w:rPr>
+          <w:b/>
+          <w:bCs/>
+        </w:rPr>
+        <w:t>j++</w:t>
+      </w:r>
+      <w:proofErr w:type="spellEnd"/>
+      <w:r>
+        <w:rPr>
+          <w:b/>
+          <w:bCs/>
+        </w:rPr>
+        <w:t>) {</w:t>
       </w:r>
     </w:p>
     <w:p>
@@ -6255,7 +7896,55 @@
           <w:b/>
           <w:bCs/>
         </w:rPr>
-        <w:t xml:space="preserve">            scanf("%d", &amp;adjMatrix[i][j]);</w:t>
+        <w:t xml:space="preserve">            </w:t>
+      </w:r>
+      <w:proofErr w:type="spellStart"/>
+      <w:r>
+        <w:rPr>
+          <w:b/>
+          <w:bCs/>
+        </w:rPr>
+        <w:t>scanf</w:t>
+      </w:r>
+      <w:proofErr w:type="spellEnd"/>
+      <w:r>
+        <w:rPr>
+          <w:b/>
+          <w:bCs/>
+        </w:rPr>
+        <w:t>("%d", &amp;</w:t>
+      </w:r>
+      <w:proofErr w:type="spellStart"/>
+      <w:r>
+        <w:rPr>
+          <w:b/>
+          <w:bCs/>
+        </w:rPr>
+        <w:t>adjMatrix</w:t>
+      </w:r>
+      <w:proofErr w:type="spellEnd"/>
+      <w:r>
+        <w:rPr>
+          <w:b/>
+          <w:bCs/>
+        </w:rPr>
+        <w:t>[</w:t>
+      </w:r>
+      <w:proofErr w:type="spellStart"/>
+      <w:r>
+        <w:rPr>
+          <w:b/>
+          <w:bCs/>
+        </w:rPr>
+        <w:t>i</w:t>
+      </w:r>
+      <w:proofErr w:type="spellEnd"/>
+      <w:r>
+        <w:rPr>
+          <w:b/>
+          <w:bCs/>
+        </w:rPr>
+        <w:t>][j]);</w:t>
       </w:r>
     </w:p>
     <w:p>
@@ -6333,7 +8022,71 @@
           <w:b/>
           <w:bCs/>
         </w:rPr>
-        <w:t xml:space="preserve">    for (int i = 0; i &lt; numVertices; i++) {</w:t>
+        <w:t xml:space="preserve">    for (int </w:t>
+      </w:r>
+      <w:proofErr w:type="spellStart"/>
+      <w:r>
+        <w:rPr>
+          <w:b/>
+          <w:bCs/>
+        </w:rPr>
+        <w:t>i</w:t>
+      </w:r>
+      <w:proofErr w:type="spellEnd"/>
+      <w:r>
+        <w:rPr>
+          <w:b/>
+          <w:bCs/>
+        </w:rPr>
+        <w:t xml:space="preserve"> = 0; </w:t>
+      </w:r>
+      <w:proofErr w:type="spellStart"/>
+      <w:r>
+        <w:rPr>
+          <w:b/>
+          <w:bCs/>
+        </w:rPr>
+        <w:t>i</w:t>
+      </w:r>
+      <w:proofErr w:type="spellEnd"/>
+      <w:r>
+        <w:rPr>
+          <w:b/>
+          <w:bCs/>
+        </w:rPr>
+        <w:t xml:space="preserve"> &lt; </w:t>
+      </w:r>
+      <w:proofErr w:type="spellStart"/>
+      <w:r>
+        <w:rPr>
+          <w:b/>
+          <w:bCs/>
+        </w:rPr>
+        <w:t>numVertices</w:t>
+      </w:r>
+      <w:proofErr w:type="spellEnd"/>
+      <w:r>
+        <w:rPr>
+          <w:b/>
+          <w:bCs/>
+        </w:rPr>
+        <w:t xml:space="preserve">; </w:t>
+      </w:r>
+      <w:proofErr w:type="spellStart"/>
+      <w:r>
+        <w:rPr>
+          <w:b/>
+          <w:bCs/>
+        </w:rPr>
+        <w:t>i</w:t>
+      </w:r>
+      <w:proofErr w:type="spellEnd"/>
+      <w:r>
+        <w:rPr>
+          <w:b/>
+          <w:bCs/>
+        </w:rPr>
+        <w:t>++) {</w:t>
       </w:r>
     </w:p>
     <w:p>
@@ -6350,8 +8103,23 @@
           <w:b/>
           <w:bCs/>
         </w:rPr>
-        <w:lastRenderedPageBreak/>
-        <w:t xml:space="preserve">        visited[i] = 0;</w:t>
+        <w:t xml:space="preserve">        visited[</w:t>
+      </w:r>
+      <w:proofErr w:type="spellStart"/>
+      <w:r>
+        <w:rPr>
+          <w:b/>
+          <w:bCs/>
+        </w:rPr>
+        <w:t>i</w:t>
+      </w:r>
+      <w:proofErr w:type="spellEnd"/>
+      <w:r>
+        <w:rPr>
+          <w:b/>
+          <w:bCs/>
+        </w:rPr>
+        <w:t>] = 0;</w:t>
       </w:r>
     </w:p>
     <w:p>
@@ -6395,7 +8163,23 @@
           <w:b/>
           <w:bCs/>
         </w:rPr>
-        <w:t xml:space="preserve">    int startVertex;</w:t>
+        <w:t xml:space="preserve">    int </w:t>
+      </w:r>
+      <w:proofErr w:type="spellStart"/>
+      <w:r>
+        <w:rPr>
+          <w:b/>
+          <w:bCs/>
+        </w:rPr>
+        <w:t>startVertex</w:t>
+      </w:r>
+      <w:proofErr w:type="spellEnd"/>
+      <w:r>
+        <w:rPr>
+          <w:b/>
+          <w:bCs/>
+        </w:rPr>
+        <w:t>;</w:t>
       </w:r>
     </w:p>
     <w:p>
@@ -6412,7 +8196,23 @@
           <w:b/>
           <w:bCs/>
         </w:rPr>
-        <w:t xml:space="preserve">    printf("Enter the starting vertex: ");</w:t>
+        <w:t xml:space="preserve">    </w:t>
+      </w:r>
+      <w:proofErr w:type="spellStart"/>
+      <w:r>
+        <w:rPr>
+          <w:b/>
+          <w:bCs/>
+        </w:rPr>
+        <w:t>printf</w:t>
+      </w:r>
+      <w:proofErr w:type="spellEnd"/>
+      <w:r>
+        <w:rPr>
+          <w:b/>
+          <w:bCs/>
+        </w:rPr>
+        <w:t>("Enter the starting vertex: ");</w:t>
       </w:r>
     </w:p>
     <w:p>
@@ -6429,7 +8229,39 @@
           <w:b/>
           <w:bCs/>
         </w:rPr>
-        <w:t xml:space="preserve">    scanf("%d", &amp;startVertex);</w:t>
+        <w:t xml:space="preserve">    </w:t>
+      </w:r>
+      <w:proofErr w:type="spellStart"/>
+      <w:r>
+        <w:rPr>
+          <w:b/>
+          <w:bCs/>
+        </w:rPr>
+        <w:t>scanf</w:t>
+      </w:r>
+      <w:proofErr w:type="spellEnd"/>
+      <w:r>
+        <w:rPr>
+          <w:b/>
+          <w:bCs/>
+        </w:rPr>
+        <w:t>("%d", &amp;</w:t>
+      </w:r>
+      <w:proofErr w:type="spellStart"/>
+      <w:r>
+        <w:rPr>
+          <w:b/>
+          <w:bCs/>
+        </w:rPr>
+        <w:t>startVertex</w:t>
+      </w:r>
+      <w:proofErr w:type="spellEnd"/>
+      <w:r>
+        <w:rPr>
+          <w:b/>
+          <w:bCs/>
+        </w:rPr>
+        <w:t>);</w:t>
       </w:r>
     </w:p>
     <w:p>
@@ -6456,7 +8288,39 @@
           <w:b/>
           <w:bCs/>
         </w:rPr>
-        <w:t xml:space="preserve">    BFS(startVertex, numVertices);</w:t>
+        <w:t xml:space="preserve">    BFS(</w:t>
+      </w:r>
+      <w:proofErr w:type="spellStart"/>
+      <w:r>
+        <w:rPr>
+          <w:b/>
+          <w:bCs/>
+        </w:rPr>
+        <w:t>startVertex</w:t>
+      </w:r>
+      <w:proofErr w:type="spellEnd"/>
+      <w:r>
+        <w:rPr>
+          <w:b/>
+          <w:bCs/>
+        </w:rPr>
+        <w:t xml:space="preserve">, </w:t>
+      </w:r>
+      <w:proofErr w:type="spellStart"/>
+      <w:r>
+        <w:rPr>
+          <w:b/>
+          <w:bCs/>
+        </w:rPr>
+        <w:t>numVertices</w:t>
+      </w:r>
+      <w:proofErr w:type="spellEnd"/>
+      <w:r>
+        <w:rPr>
+          <w:b/>
+          <w:bCs/>
+        </w:rPr>
+        <w:t>);</w:t>
       </w:r>
     </w:p>
     <w:p>
@@ -6659,7 +8523,23 @@
                               <w:rFonts w:ascii="Arial" w:eastAsia="Arial" w:hAnsi="Arial" w:cs="Arial"/>
                               <w:color w:val="000000"/>
                             </w:rPr>
-                            <w:t xml:space="preserve"> PAGE    \* MERGEFORMAT </w:t>
+                            <w:t xml:space="preserve"> </w:t>
+                          </w:r>
+                          <w:proofErr w:type="spellStart"/>
+                          <w:r>
+                            <w:rPr>
+                              <w:rFonts w:ascii="Arial" w:eastAsia="Arial" w:hAnsi="Arial" w:cs="Arial"/>
+                              <w:color w:val="000000"/>
+                            </w:rPr>
+                            <w:t>PAGE</w:t>
+                          </w:r>
+                          <w:proofErr w:type="spellEnd"/>
+                          <w:r>
+                            <w:rPr>
+                              <w:rFonts w:ascii="Arial" w:eastAsia="Arial" w:hAnsi="Arial" w:cs="Arial"/>
+                              <w:color w:val="000000"/>
+                            </w:rPr>
+                            <w:t xml:space="preserve">    \* MERGEFORMAT </w:t>
                           </w:r>
                           <w:r>
                             <w:rPr>
@@ -6710,7 +8590,23 @@
                         <w:rFonts w:ascii="Arial" w:eastAsia="Arial" w:hAnsi="Arial" w:cs="Arial"/>
                         <w:color w:val="000000"/>
                       </w:rPr>
-                      <w:t xml:space="preserve"> PAGE    \* MERGEFORMAT </w:t>
+                      <w:t xml:space="preserve"> </w:t>
+                    </w:r>
+                    <w:proofErr w:type="spellStart"/>
+                    <w:r>
+                      <w:rPr>
+                        <w:rFonts w:ascii="Arial" w:eastAsia="Arial" w:hAnsi="Arial" w:cs="Arial"/>
+                        <w:color w:val="000000"/>
+                      </w:rPr>
+                      <w:t>PAGE</w:t>
+                    </w:r>
+                    <w:proofErr w:type="spellEnd"/>
+                    <w:r>
+                      <w:rPr>
+                        <w:rFonts w:ascii="Arial" w:eastAsia="Arial" w:hAnsi="Arial" w:cs="Arial"/>
+                        <w:color w:val="000000"/>
+                      </w:rPr>
+                      <w:t xml:space="preserve">    \* MERGEFORMAT </w:t>
                     </w:r>
                     <w:r>
                       <w:rPr>

</xml_diff>